<commit_message>
Added another Non-Functional requirement about notifying when there isn't a valid shift schedule within 24 hours before the shift, Implemented betweenDates in 1 line instead of 10, using java's built in LocalDate
</commit_message>
<xml_diff>
--- a/docs/Employees - Requirements And Questions.docx
+++ b/docs/Employees - Requirements And Questions.docx
@@ -3919,15 +3919,177 @@
           </w:p>
         </w:tc>
       </w:tr>
+      <w:tr>
+        <w:tc>
+          <w:tcPr>
+            <w:tcW w:w="456" w:type="dxa"/>
+            <w:vAlign w:val="center"/>
+          </w:tcPr>
+          <w:p>
+            <w:pPr>
+              <w:jc w:val="center"/>
+              <w:rPr>
+                <w:rFonts w:cstheme="minorHAnsi"/>
+                <w:rtl/>
+              </w:rPr>
+            </w:pPr>
+            <w:r>
+              <w:rPr>
+                <w:rFonts w:cstheme="minorHAnsi" w:hint="cs"/>
+                <w:rtl/>
+              </w:rPr>
+              <w:t>24</w:t>
+            </w:r>
+          </w:p>
+        </w:tc>
+        <w:tc>
+          <w:tcPr>
+            <w:tcW w:w="1182" w:type="dxa"/>
+            <w:vAlign w:val="center"/>
+          </w:tcPr>
+          <w:p>
+            <w:pPr>
+              <w:jc w:val="center"/>
+              <w:rPr>
+                <w:rFonts w:cstheme="minorHAnsi"/>
+              </w:rPr>
+            </w:pPr>
+            <w:r>
+              <w:rPr>
+                <w:rFonts w:cstheme="minorHAnsi" w:hint="cs"/>
+              </w:rPr>
+              <w:t>E</w:t>
+            </w:r>
+            <w:r>
+              <w:rPr>
+                <w:rFonts w:cstheme="minorHAnsi"/>
+              </w:rPr>
+              <w:t>mployees</w:t>
+            </w:r>
+          </w:p>
+        </w:tc>
+        <w:tc>
+          <w:tcPr>
+            <w:tcW w:w="1703" w:type="dxa"/>
+            <w:vAlign w:val="center"/>
+          </w:tcPr>
+          <w:p>
+            <w:pPr>
+              <w:jc w:val="center"/>
+              <w:rPr>
+                <w:rFonts w:cstheme="minorHAnsi"/>
+                <w:rtl/>
+              </w:rPr>
+            </w:pPr>
+            <w:r>
+              <w:rPr>
+                <w:rFonts w:cstheme="minorHAnsi"/>
+              </w:rPr>
+              <w:t>Non-</w:t>
+            </w:r>
+            <w:r>
+              <w:rPr>
+                <w:rFonts w:cstheme="minorHAnsi" w:hint="cs"/>
+              </w:rPr>
+              <w:t>F</w:t>
+            </w:r>
+            <w:r>
+              <w:rPr>
+                <w:rFonts w:cstheme="minorHAnsi"/>
+              </w:rPr>
+              <w:t>unctional</w:t>
+            </w:r>
+          </w:p>
+        </w:tc>
+        <w:tc>
+          <w:tcPr>
+            <w:tcW w:w="3199" w:type="dxa"/>
+            <w:vAlign w:val="center"/>
+          </w:tcPr>
+          <w:p>
+            <w:pPr>
+              <w:jc w:val="center"/>
+              <w:rPr>
+                <w:rFonts w:cstheme="minorHAnsi"/>
+              </w:rPr>
+            </w:pPr>
+            <w:r>
+              <w:rPr>
+                <w:rFonts w:cstheme="minorHAnsi" w:hint="cs"/>
+              </w:rPr>
+              <w:t>T</w:t>
+            </w:r>
+            <w:r>
+              <w:rPr>
+                <w:rFonts w:cstheme="minorHAnsi"/>
+              </w:rPr>
+              <w:t>he system will enforce that there will be a valid shift schedule at least 24 hours before the shift, otherwise, the system will notify the HR manager about that.</w:t>
+            </w:r>
+          </w:p>
+        </w:tc>
+        <w:tc>
+          <w:tcPr>
+            <w:tcW w:w="897" w:type="dxa"/>
+            <w:vAlign w:val="center"/>
+          </w:tcPr>
+          <w:p>
+            <w:pPr>
+              <w:jc w:val="center"/>
+              <w:rPr>
+                <w:rFonts w:cstheme="minorHAnsi"/>
+              </w:rPr>
+            </w:pPr>
+            <w:r>
+              <w:rPr>
+                <w:rFonts w:cstheme="minorHAnsi"/>
+              </w:rPr>
+              <w:t>NTF</w:t>
+            </w:r>
+          </w:p>
+        </w:tc>
+        <w:tc>
+          <w:tcPr>
+            <w:tcW w:w="879" w:type="dxa"/>
+            <w:vAlign w:val="center"/>
+          </w:tcPr>
+          <w:p>
+            <w:pPr>
+              <w:jc w:val="center"/>
+              <w:rPr>
+                <w:rFonts w:cstheme="minorHAnsi"/>
+              </w:rPr>
+            </w:pPr>
+            <w:r>
+              <w:rPr>
+                <w:rFonts w:cstheme="minorHAnsi" w:hint="cs"/>
+              </w:rPr>
+              <w:t>H</w:t>
+            </w:r>
+            <w:r>
+              <w:rPr>
+                <w:rFonts w:cstheme="minorHAnsi"/>
+              </w:rPr>
+              <w:t>igh</w:t>
+            </w:r>
+          </w:p>
+        </w:tc>
+        <w:tc>
+          <w:tcPr>
+            <w:tcW w:w="1035" w:type="dxa"/>
+            <w:vAlign w:val="center"/>
+          </w:tcPr>
+          <w:p>
+            <w:pPr>
+              <w:jc w:val="center"/>
+              <w:rPr>
+                <w:rFonts w:cstheme="minorHAnsi"/>
+                <w:rtl/>
+              </w:rPr>
+            </w:pPr>
+          </w:p>
+        </w:tc>
+      </w:tr>
     </w:tbl>
-    <w:p>
-      <w:pPr>
-        <w:rPr>
-          <w:rFonts w:cstheme="minorHAnsi"/>
-          <w:rtl/>
-        </w:rPr>
-      </w:pPr>
-    </w:p>
     <w:p>
       <w:pPr>
         <w:rPr>
@@ -4277,7 +4439,7 @@
             <w:pPr>
               <w:jc w:val="center"/>
               <w:rPr>
-                <w:rFonts w:cstheme="minorHAnsi" w:hint="cs"/>
+                <w:rFonts w:cstheme="minorHAnsi"/>
                 <w:rtl/>
               </w:rPr>
             </w:pPr>
@@ -4452,13 +4614,6 @@
         <w:rPr>
           <w:rFonts w:cstheme="minorHAnsi"/>
           <w:rtl/>
-        </w:rPr>
-      </w:pPr>
-    </w:p>
-    <w:p>
-      <w:pPr>
-        <w:rPr>
-          <w:rFonts w:cstheme="minorHAnsi"/>
         </w:rPr>
       </w:pPr>
     </w:p>

</xml_diff>

<commit_message>
Add an assumption about the Employees Conditions - it can be represented as a string
</commit_message>
<xml_diff>
--- a/docs/Employees - Requirements And Questions.docx
+++ b/docs/Employees - Requirements And Questions.docx
@@ -28,7 +28,7 @@
     </w:p>
     <w:tbl>
       <w:tblPr>
-        <w:tblStyle w:val="a3"/>
+        <w:tblStyle w:val="TableGrid"/>
         <w:tblW w:w="9351" w:type="dxa"/>
         <w:tblLook w:val="04A0" w:firstRow="1" w:lastRow="0" w:firstColumn="1" w:lastColumn="0" w:noHBand="0" w:noVBand="1"/>
       </w:tblPr>
@@ -4156,7 +4156,7 @@
     </w:p>
     <w:tbl>
       <w:tblPr>
-        <w:tblStyle w:val="a3"/>
+        <w:tblStyle w:val="TableGrid"/>
         <w:tblW w:w="0" w:type="auto"/>
         <w:tblLook w:val="04A0" w:firstRow="1" w:lastRow="0" w:firstColumn="1" w:lastColumn="0" w:noHBand="0" w:noVBand="1"/>
       </w:tblPr>
@@ -4655,14 +4655,14 @@
     </w:p>
     <w:tbl>
       <w:tblPr>
-        <w:tblStyle w:val="a3"/>
+        <w:tblStyle w:val="TableGrid"/>
         <w:tblW w:w="0" w:type="auto"/>
         <w:tblLook w:val="04A0" w:firstRow="1" w:lastRow="0" w:firstColumn="1" w:lastColumn="0" w:noHBand="0" w:noVBand="1"/>
       </w:tblPr>
       <w:tblGrid>
         <w:gridCol w:w="562"/>
-        <w:gridCol w:w="1985"/>
-        <w:gridCol w:w="5749"/>
+        <w:gridCol w:w="1418"/>
+        <w:gridCol w:w="6316"/>
       </w:tblGrid>
       <w:tr>
         <w:tc>
@@ -4692,7 +4692,7 @@
         </w:tc>
         <w:tc>
           <w:tcPr>
-            <w:tcW w:w="1985" w:type="dxa"/>
+            <w:tcW w:w="1418" w:type="dxa"/>
             <w:vAlign w:val="center"/>
           </w:tcPr>
           <w:p>
@@ -4716,7 +4716,7 @@
         </w:tc>
         <w:tc>
           <w:tcPr>
-            <w:tcW w:w="5749" w:type="dxa"/>
+            <w:tcW w:w="6316" w:type="dxa"/>
             <w:vAlign w:val="center"/>
           </w:tcPr>
           <w:p>
@@ -4764,32 +4764,44 @@
         </w:tc>
         <w:tc>
           <w:tcPr>
-            <w:tcW w:w="1985" w:type="dxa"/>
-            <w:vAlign w:val="center"/>
-          </w:tcPr>
-          <w:p>
-            <w:pPr>
-              <w:jc w:val="center"/>
-              <w:rPr>
-                <w:rFonts w:cstheme="minorHAnsi"/>
-                <w:rtl/>
-              </w:rPr>
-            </w:pPr>
-          </w:p>
-        </w:tc>
-        <w:tc>
-          <w:tcPr>
-            <w:tcW w:w="5749" w:type="dxa"/>
-            <w:vAlign w:val="center"/>
-          </w:tcPr>
-          <w:p>
-            <w:pPr>
-              <w:jc w:val="center"/>
-              <w:rPr>
-                <w:rFonts w:cstheme="minorHAnsi"/>
-                <w:rtl/>
-              </w:rPr>
-            </w:pPr>
+            <w:tcW w:w="1418" w:type="dxa"/>
+            <w:vAlign w:val="center"/>
+          </w:tcPr>
+          <w:p>
+            <w:pPr>
+              <w:jc w:val="center"/>
+              <w:rPr>
+                <w:rFonts w:cstheme="minorHAnsi"/>
+                <w:rtl/>
+              </w:rPr>
+            </w:pPr>
+            <w:r>
+              <w:rPr>
+                <w:rFonts w:cstheme="minorHAnsi"/>
+              </w:rPr>
+              <w:t>Employment Conditions</w:t>
+            </w:r>
+          </w:p>
+        </w:tc>
+        <w:tc>
+          <w:tcPr>
+            <w:tcW w:w="6316" w:type="dxa"/>
+            <w:vAlign w:val="center"/>
+          </w:tcPr>
+          <w:p>
+            <w:pPr>
+              <w:jc w:val="center"/>
+              <w:rPr>
+                <w:rFonts w:cstheme="minorHAnsi"/>
+                <w:rtl/>
+              </w:rPr>
+            </w:pPr>
+            <w:r>
+              <w:rPr>
+                <w:rFonts w:cstheme="minorHAnsi"/>
+              </w:rPr>
+              <w:t>The employment conditions of each employee are given as a string.</w:t>
+            </w:r>
           </w:p>
         </w:tc>
       </w:tr>
@@ -4818,22 +4830,22 @@
         </w:tc>
         <w:tc>
           <w:tcPr>
-            <w:tcW w:w="1985" w:type="dxa"/>
-            <w:vAlign w:val="center"/>
-          </w:tcPr>
-          <w:p>
-            <w:pPr>
-              <w:jc w:val="center"/>
-              <w:rPr>
-                <w:rFonts w:cstheme="minorHAnsi"/>
-                <w:rtl/>
-              </w:rPr>
-            </w:pPr>
-          </w:p>
-        </w:tc>
-        <w:tc>
-          <w:tcPr>
-            <w:tcW w:w="5749" w:type="dxa"/>
+            <w:tcW w:w="1418" w:type="dxa"/>
+            <w:vAlign w:val="center"/>
+          </w:tcPr>
+          <w:p>
+            <w:pPr>
+              <w:jc w:val="center"/>
+              <w:rPr>
+                <w:rFonts w:cstheme="minorHAnsi"/>
+                <w:rtl/>
+              </w:rPr>
+            </w:pPr>
+          </w:p>
+        </w:tc>
+        <w:tc>
+          <w:tcPr>
+            <w:tcW w:w="6316" w:type="dxa"/>
             <w:vAlign w:val="center"/>
           </w:tcPr>
           <w:p>
@@ -4872,22 +4884,22 @@
         </w:tc>
         <w:tc>
           <w:tcPr>
-            <w:tcW w:w="1985" w:type="dxa"/>
-            <w:vAlign w:val="center"/>
-          </w:tcPr>
-          <w:p>
-            <w:pPr>
-              <w:jc w:val="center"/>
-              <w:rPr>
-                <w:rFonts w:cstheme="minorHAnsi"/>
-                <w:rtl/>
-              </w:rPr>
-            </w:pPr>
-          </w:p>
-        </w:tc>
-        <w:tc>
-          <w:tcPr>
-            <w:tcW w:w="5749" w:type="dxa"/>
+            <w:tcW w:w="1418" w:type="dxa"/>
+            <w:vAlign w:val="center"/>
+          </w:tcPr>
+          <w:p>
+            <w:pPr>
+              <w:jc w:val="center"/>
+              <w:rPr>
+                <w:rFonts w:cstheme="minorHAnsi"/>
+                <w:rtl/>
+              </w:rPr>
+            </w:pPr>
+          </w:p>
+        </w:tc>
+        <w:tc>
+          <w:tcPr>
+            <w:tcW w:w="6316" w:type="dxa"/>
             <w:vAlign w:val="center"/>
           </w:tcPr>
           <w:p>
@@ -4926,22 +4938,22 @@
         </w:tc>
         <w:tc>
           <w:tcPr>
-            <w:tcW w:w="1985" w:type="dxa"/>
-            <w:vAlign w:val="center"/>
-          </w:tcPr>
-          <w:p>
-            <w:pPr>
-              <w:jc w:val="center"/>
-              <w:rPr>
-                <w:rFonts w:cstheme="minorHAnsi"/>
-                <w:rtl/>
-              </w:rPr>
-            </w:pPr>
-          </w:p>
-        </w:tc>
-        <w:tc>
-          <w:tcPr>
-            <w:tcW w:w="5749" w:type="dxa"/>
+            <w:tcW w:w="1418" w:type="dxa"/>
+            <w:vAlign w:val="center"/>
+          </w:tcPr>
+          <w:p>
+            <w:pPr>
+              <w:jc w:val="center"/>
+              <w:rPr>
+                <w:rFonts w:cstheme="minorHAnsi"/>
+                <w:rtl/>
+              </w:rPr>
+            </w:pPr>
+          </w:p>
+        </w:tc>
+        <w:tc>
+          <w:tcPr>
+            <w:tcW w:w="6316" w:type="dxa"/>
             <w:vAlign w:val="center"/>
           </w:tcPr>
           <w:p>
@@ -4980,22 +4992,22 @@
         </w:tc>
         <w:tc>
           <w:tcPr>
-            <w:tcW w:w="1985" w:type="dxa"/>
-            <w:vAlign w:val="center"/>
-          </w:tcPr>
-          <w:p>
-            <w:pPr>
-              <w:jc w:val="center"/>
-              <w:rPr>
-                <w:rFonts w:cstheme="minorHAnsi"/>
-                <w:rtl/>
-              </w:rPr>
-            </w:pPr>
-          </w:p>
-        </w:tc>
-        <w:tc>
-          <w:tcPr>
-            <w:tcW w:w="5749" w:type="dxa"/>
+            <w:tcW w:w="1418" w:type="dxa"/>
+            <w:vAlign w:val="center"/>
+          </w:tcPr>
+          <w:p>
+            <w:pPr>
+              <w:jc w:val="center"/>
+              <w:rPr>
+                <w:rFonts w:cstheme="minorHAnsi"/>
+                <w:rtl/>
+              </w:rPr>
+            </w:pPr>
+          </w:p>
+        </w:tc>
+        <w:tc>
+          <w:tcPr>
+            <w:tcW w:w="6316" w:type="dxa"/>
             <w:vAlign w:val="center"/>
           </w:tcPr>
           <w:p>
@@ -5426,20 +5438,20 @@
     <w:lsdException w:name="Unresolved Mention" w:semiHidden="1" w:unhideWhenUsed="1"/>
     <w:lsdException w:name="Smart Link" w:semiHidden="1" w:unhideWhenUsed="1"/>
   </w:latentStyles>
-  <w:style w:type="paragraph" w:default="1" w:styleId="a">
+  <w:style w:type="paragraph" w:default="1" w:styleId="Normal">
     <w:name w:val="Normal"/>
     <w:qFormat/>
     <w:pPr>
       <w:bidi/>
     </w:pPr>
   </w:style>
-  <w:style w:type="character" w:default="1" w:styleId="a0">
+  <w:style w:type="character" w:default="1" w:styleId="DefaultParagraphFont">
     <w:name w:val="Default Paragraph Font"/>
     <w:uiPriority w:val="1"/>
     <w:semiHidden/>
     <w:unhideWhenUsed/>
   </w:style>
-  <w:style w:type="table" w:default="1" w:styleId="a1">
+  <w:style w:type="table" w:default="1" w:styleId="TableNormal">
     <w:name w:val="Normal Table"/>
     <w:uiPriority w:val="99"/>
     <w:semiHidden/>
@@ -5454,15 +5466,15 @@
       </w:tblCellMar>
     </w:tblPr>
   </w:style>
-  <w:style w:type="numbering" w:default="1" w:styleId="a2">
+  <w:style w:type="numbering" w:default="1" w:styleId="NoList">
     <w:name w:val="No List"/>
     <w:uiPriority w:val="99"/>
     <w:semiHidden/>
     <w:unhideWhenUsed/>
   </w:style>
-  <w:style w:type="table" w:styleId="a3">
+  <w:style w:type="table" w:styleId="TableGrid">
     <w:name w:val="Table Grid"/>
-    <w:basedOn w:val="a1"/>
+    <w:basedOn w:val="TableNormal"/>
     <w:uiPriority w:val="39"/>
     <w:rsid w:val="001E1D1D"/>
     <w:pPr>
@@ -5479,9 +5491,9 @@
       </w:tblBorders>
     </w:tblPr>
   </w:style>
-  <w:style w:type="character" w:styleId="a4">
+  <w:style w:type="character" w:styleId="PlaceholderText">
     <w:name w:val="Placeholder Text"/>
-    <w:basedOn w:val="a0"/>
+    <w:basedOn w:val="DefaultParagraphFont"/>
     <w:uiPriority w:val="99"/>
     <w:semiHidden/>
     <w:rsid w:val="00C3255D"/>

</xml_diff>

<commit_message>
Updated the input date pattern, updated the EmploymentCondition to be a simple string, added it as an assumption in the requirements document
</commit_message>
<xml_diff>
--- a/docs/Employees - Requirements And Questions.docx
+++ b/docs/Employees - Requirements And Questions.docx
@@ -4090,14 +4090,6 @@
         </w:tc>
       </w:tr>
     </w:tbl>
-    <w:p>
-      <w:pPr>
-        <w:rPr>
-          <w:rFonts w:cstheme="minorHAnsi"/>
-          <w:rtl/>
-        </w:rPr>
-      </w:pPr>
-    </w:p>
     <w:p>
       <w:pPr>
         <w:rPr>

</xml_diff>

<commit_message>
A small fix to the design and requirements
</commit_message>
<xml_diff>
--- a/docs/Employees - Requirements And Questions.docx
+++ b/docs/Employees - Requirements And Questions.docx
@@ -1989,7 +1989,21 @@
                 <w:rFonts w:cstheme="minorHAnsi"/>
                 <w:lang w:eastAsia="ja-JP"/>
               </w:rPr>
-              <w:t xml:space="preserve"> of each branch to specify the work days and shift hours.</w:t>
+              <w:t xml:space="preserve"> to specify the work days and shift hours</w:t>
+            </w:r>
+            <w:r>
+              <w:rPr>
+                <w:rFonts w:cstheme="minorHAnsi"/>
+                <w:lang w:eastAsia="ja-JP"/>
+              </w:rPr>
+              <w:t xml:space="preserve"> of each branch</w:t>
+            </w:r>
+            <w:r>
+              <w:rPr>
+                <w:rFonts w:cstheme="minorHAnsi"/>
+                <w:lang w:eastAsia="ja-JP"/>
+              </w:rPr>
+              <w:t>.</w:t>
             </w:r>
           </w:p>
         </w:tc>

</xml_diff>

<commit_message>
Updated the Requirements document and a small update to the design
</commit_message>
<xml_diff>
--- a/docs/Employees - Requirements And Questions.docx
+++ b/docs/Employees - Requirements And Questions.docx
@@ -28,15 +28,15 @@
     </w:p>
     <w:tbl>
       <w:tblPr>
-        <w:tblStyle w:val="TableGrid"/>
+        <w:tblStyle w:val="a3"/>
         <w:tblW w:w="9351" w:type="dxa"/>
         <w:tblLook w:val="04A0" w:firstRow="1" w:lastRow="0" w:firstColumn="1" w:lastColumn="0" w:noHBand="0" w:noVBand="1"/>
       </w:tblPr>
       <w:tblGrid>
         <w:gridCol w:w="456"/>
         <w:gridCol w:w="1182"/>
-        <w:gridCol w:w="1703"/>
-        <w:gridCol w:w="3199"/>
+        <w:gridCol w:w="1618"/>
+        <w:gridCol w:w="3284"/>
         <w:gridCol w:w="897"/>
         <w:gridCol w:w="879"/>
         <w:gridCol w:w="1035"/>
@@ -92,7 +92,7 @@
         </w:tc>
         <w:tc>
           <w:tcPr>
-            <w:tcW w:w="1703" w:type="dxa"/>
+            <w:tcW w:w="1618" w:type="dxa"/>
             <w:vAlign w:val="center"/>
           </w:tcPr>
           <w:p>
@@ -132,7 +132,7 @@
         </w:tc>
         <w:tc>
           <w:tcPr>
-            <w:tcW w:w="3199" w:type="dxa"/>
+            <w:tcW w:w="3284" w:type="dxa"/>
             <w:vAlign w:val="center"/>
           </w:tcPr>
           <w:p>
@@ -273,7 +273,7 @@
         </w:tc>
         <w:tc>
           <w:tcPr>
-            <w:tcW w:w="1703" w:type="dxa"/>
+            <w:tcW w:w="1618" w:type="dxa"/>
             <w:vAlign w:val="center"/>
           </w:tcPr>
           <w:p>
@@ -293,22 +293,58 @@
         </w:tc>
         <w:tc>
           <w:tcPr>
-            <w:tcW w:w="3199" w:type="dxa"/>
-            <w:vAlign w:val="center"/>
-          </w:tcPr>
-          <w:p>
-            <w:pPr>
-              <w:jc w:val="center"/>
-              <w:rPr>
-                <w:rFonts w:cstheme="minorHAnsi"/>
-                <w:rtl/>
-              </w:rPr>
-            </w:pPr>
-            <w:r>
-              <w:rPr>
-                <w:rFonts w:cstheme="minorHAnsi"/>
-              </w:rPr>
-              <w:t>The system will enable decision of required roles___ and quantity of each in every branch in anytime.</w:t>
+            <w:tcW w:w="3284" w:type="dxa"/>
+            <w:vAlign w:val="center"/>
+          </w:tcPr>
+          <w:p>
+            <w:pPr>
+              <w:jc w:val="center"/>
+              <w:rPr>
+                <w:rFonts w:cstheme="minorHAnsi"/>
+                <w:rtl/>
+              </w:rPr>
+            </w:pPr>
+            <w:r>
+              <w:rPr>
+                <w:rFonts w:cstheme="minorHAnsi"/>
+              </w:rPr>
+              <w:t>The system will enable decision of required roles</w:t>
+            </w:r>
+            <w:r>
+              <w:rPr>
+                <w:rFonts w:cstheme="minorHAnsi"/>
+              </w:rPr>
+              <w:t xml:space="preserve"> (Cashier, Storekeeper, GeneralEmployee</w:t>
+            </w:r>
+            <w:r>
+              <w:rPr>
+                <w:rFonts w:cstheme="minorHAnsi"/>
+              </w:rPr>
+              <w:t>,</w:t>
+            </w:r>
+            <w:r>
+              <w:rPr>
+                <w:rFonts w:cstheme="minorHAnsi"/>
+              </w:rPr>
+              <w:t xml:space="preserve"> </w:t>
+            </w:r>
+            <w:r>
+              <w:rPr>
+                <w:rFonts w:cstheme="minorHAnsi"/>
+              </w:rPr>
+              <w:t>ShiftManager, SecurityGuard, Stweard, Cleaner</w:t>
+            </w:r>
+            <w:r>
+              <w:rPr>
+                <w:rFonts w:cstheme="minorHAnsi"/>
+              </w:rPr>
+              <w:t>)</w:t>
+            </w:r>
+            <w:r>
+              <w:rPr>
+                <w:rFonts w:cstheme="minorHAnsi"/>
+              </w:rPr>
+              <w:t xml:space="preserve"> and quantity of each in every branch in anytime.</w:t>
             </w:r>
           </w:p>
         </w:tc>
@@ -420,7 +456,7 @@
         </w:tc>
         <w:tc>
           <w:tcPr>
-            <w:tcW w:w="1703" w:type="dxa"/>
+            <w:tcW w:w="1618" w:type="dxa"/>
             <w:vAlign w:val="center"/>
           </w:tcPr>
           <w:p>
@@ -441,7 +477,7 @@
         </w:tc>
         <w:tc>
           <w:tcPr>
-            <w:tcW w:w="3199" w:type="dxa"/>
+            <w:tcW w:w="3284" w:type="dxa"/>
             <w:vAlign w:val="center"/>
           </w:tcPr>
           <w:p>
@@ -569,7 +605,7 @@
         </w:tc>
         <w:tc>
           <w:tcPr>
-            <w:tcW w:w="1703" w:type="dxa"/>
+            <w:tcW w:w="1618" w:type="dxa"/>
             <w:vAlign w:val="center"/>
           </w:tcPr>
           <w:p>
@@ -590,7 +626,7 @@
         </w:tc>
         <w:tc>
           <w:tcPr>
-            <w:tcW w:w="3199" w:type="dxa"/>
+            <w:tcW w:w="3284" w:type="dxa"/>
             <w:vAlign w:val="center"/>
           </w:tcPr>
           <w:p>
@@ -712,7 +748,7 @@
         </w:tc>
         <w:tc>
           <w:tcPr>
-            <w:tcW w:w="1703" w:type="dxa"/>
+            <w:tcW w:w="1618" w:type="dxa"/>
             <w:vAlign w:val="center"/>
           </w:tcPr>
           <w:p>
@@ -732,7 +768,7 @@
         </w:tc>
         <w:tc>
           <w:tcPr>
-            <w:tcW w:w="3199" w:type="dxa"/>
+            <w:tcW w:w="3284" w:type="dxa"/>
             <w:vAlign w:val="center"/>
           </w:tcPr>
           <w:p>
@@ -872,7 +908,7 @@
         </w:tc>
         <w:tc>
           <w:tcPr>
-            <w:tcW w:w="1703" w:type="dxa"/>
+            <w:tcW w:w="1618" w:type="dxa"/>
             <w:vAlign w:val="center"/>
           </w:tcPr>
           <w:p>
@@ -892,7 +928,7 @@
         </w:tc>
         <w:tc>
           <w:tcPr>
-            <w:tcW w:w="3199" w:type="dxa"/>
+            <w:tcW w:w="3284" w:type="dxa"/>
             <w:vAlign w:val="center"/>
           </w:tcPr>
           <w:p>
@@ -1014,7 +1050,7 @@
         </w:tc>
         <w:tc>
           <w:tcPr>
-            <w:tcW w:w="1703" w:type="dxa"/>
+            <w:tcW w:w="1618" w:type="dxa"/>
             <w:vAlign w:val="center"/>
           </w:tcPr>
           <w:p>
@@ -1034,7 +1070,7 @@
         </w:tc>
         <w:tc>
           <w:tcPr>
-            <w:tcW w:w="3199" w:type="dxa"/>
+            <w:tcW w:w="3284" w:type="dxa"/>
             <w:vAlign w:val="center"/>
           </w:tcPr>
           <w:p>
@@ -1083,7 +1119,8 @@
             <w:pPr>
               <w:jc w:val="center"/>
               <w:rPr>
-                <w:rFonts w:cstheme="minorHAnsi"/>
+                <w:rFonts w:cstheme="minorHAnsi" w:hint="cs"/>
+                <w:rtl/>
               </w:rPr>
             </w:pPr>
             <w:r>
@@ -1162,7 +1199,7 @@
         </w:tc>
         <w:tc>
           <w:tcPr>
-            <w:tcW w:w="1703" w:type="dxa"/>
+            <w:tcW w:w="1618" w:type="dxa"/>
             <w:vAlign w:val="center"/>
           </w:tcPr>
           <w:p>
@@ -1182,7 +1219,7 @@
         </w:tc>
         <w:tc>
           <w:tcPr>
-            <w:tcW w:w="3199" w:type="dxa"/>
+            <w:tcW w:w="3284" w:type="dxa"/>
             <w:vAlign w:val="center"/>
           </w:tcPr>
           <w:p>
@@ -1304,7 +1341,7 @@
         </w:tc>
         <w:tc>
           <w:tcPr>
-            <w:tcW w:w="1703" w:type="dxa"/>
+            <w:tcW w:w="1618" w:type="dxa"/>
             <w:vAlign w:val="center"/>
           </w:tcPr>
           <w:p>
@@ -1324,7 +1361,7 @@
         </w:tc>
         <w:tc>
           <w:tcPr>
-            <w:tcW w:w="3199" w:type="dxa"/>
+            <w:tcW w:w="3284" w:type="dxa"/>
             <w:vAlign w:val="center"/>
           </w:tcPr>
           <w:p>
@@ -1452,7 +1489,7 @@
         </w:tc>
         <w:tc>
           <w:tcPr>
-            <w:tcW w:w="1703" w:type="dxa"/>
+            <w:tcW w:w="1618" w:type="dxa"/>
             <w:vAlign w:val="center"/>
           </w:tcPr>
           <w:p>
@@ -1472,7 +1509,7 @@
         </w:tc>
         <w:tc>
           <w:tcPr>
-            <w:tcW w:w="3199" w:type="dxa"/>
+            <w:tcW w:w="3284" w:type="dxa"/>
             <w:vAlign w:val="center"/>
           </w:tcPr>
           <w:p>
@@ -1614,7 +1651,7 @@
         </w:tc>
         <w:tc>
           <w:tcPr>
-            <w:tcW w:w="1703" w:type="dxa"/>
+            <w:tcW w:w="1618" w:type="dxa"/>
             <w:vAlign w:val="center"/>
           </w:tcPr>
           <w:p>
@@ -1634,7 +1671,7 @@
         </w:tc>
         <w:tc>
           <w:tcPr>
-            <w:tcW w:w="3199" w:type="dxa"/>
+            <w:tcW w:w="3284" w:type="dxa"/>
             <w:vAlign w:val="center"/>
           </w:tcPr>
           <w:p>
@@ -1762,14 +1799,15 @@
         </w:tc>
         <w:tc>
           <w:tcPr>
-            <w:tcW w:w="1703" w:type="dxa"/>
-            <w:vAlign w:val="center"/>
-          </w:tcPr>
-          <w:p>
-            <w:pPr>
-              <w:jc w:val="center"/>
-              <w:rPr>
-                <w:rFonts w:cstheme="minorHAnsi"/>
+            <w:tcW w:w="1618" w:type="dxa"/>
+            <w:vAlign w:val="center"/>
+          </w:tcPr>
+          <w:p>
+            <w:pPr>
+              <w:jc w:val="center"/>
+              <w:rPr>
+                <w:rFonts w:cstheme="minorHAnsi" w:hint="cs"/>
+                <w:rtl/>
                 <w:lang w:eastAsia="ja-JP"/>
               </w:rPr>
             </w:pPr>
@@ -1797,7 +1835,7 @@
         </w:tc>
         <w:tc>
           <w:tcPr>
-            <w:tcW w:w="3199" w:type="dxa"/>
+            <w:tcW w:w="3284" w:type="dxa"/>
             <w:vAlign w:val="center"/>
           </w:tcPr>
           <w:p>
@@ -1940,7 +1978,7 @@
         </w:tc>
         <w:tc>
           <w:tcPr>
-            <w:tcW w:w="1703" w:type="dxa"/>
+            <w:tcW w:w="1618" w:type="dxa"/>
             <w:vAlign w:val="center"/>
           </w:tcPr>
           <w:p>
@@ -1960,7 +1998,7 @@
         </w:tc>
         <w:tc>
           <w:tcPr>
-            <w:tcW w:w="3199" w:type="dxa"/>
+            <w:tcW w:w="3284" w:type="dxa"/>
             <w:vAlign w:val="center"/>
           </w:tcPr>
           <w:p>
@@ -2109,7 +2147,7 @@
         </w:tc>
         <w:tc>
           <w:tcPr>
-            <w:tcW w:w="1703" w:type="dxa"/>
+            <w:tcW w:w="1618" w:type="dxa"/>
             <w:vAlign w:val="center"/>
           </w:tcPr>
           <w:p>
@@ -2129,7 +2167,7 @@
         </w:tc>
         <w:tc>
           <w:tcPr>
-            <w:tcW w:w="3199" w:type="dxa"/>
+            <w:tcW w:w="3284" w:type="dxa"/>
             <w:vAlign w:val="center"/>
           </w:tcPr>
           <w:p>
@@ -2220,7 +2258,14 @@
               <w:jc w:val="center"/>
               <w:rPr>
                 <w:rFonts w:cstheme="minorHAnsi"/>
-                <w:rtl/>
+              </w:rPr>
+            </w:pPr>
+          </w:p>
+          <w:p>
+            <w:pPr>
+              <w:jc w:val="center"/>
+              <w:rPr>
+                <w:rFonts w:cstheme="minorHAnsi"/>
               </w:rPr>
             </w:pPr>
           </w:p>
@@ -2272,7 +2317,7 @@
         </w:tc>
         <w:tc>
           <w:tcPr>
-            <w:tcW w:w="1703" w:type="dxa"/>
+            <w:tcW w:w="1618" w:type="dxa"/>
             <w:vAlign w:val="center"/>
           </w:tcPr>
           <w:p>
@@ -2292,7 +2337,7 @@
         </w:tc>
         <w:tc>
           <w:tcPr>
-            <w:tcW w:w="3199" w:type="dxa"/>
+            <w:tcW w:w="3284" w:type="dxa"/>
             <w:vAlign w:val="center"/>
           </w:tcPr>
           <w:p>
@@ -2419,7 +2464,7 @@
         </w:tc>
         <w:tc>
           <w:tcPr>
-            <w:tcW w:w="1703" w:type="dxa"/>
+            <w:tcW w:w="1618" w:type="dxa"/>
             <w:vAlign w:val="center"/>
           </w:tcPr>
           <w:p>
@@ -2446,7 +2491,7 @@
         </w:tc>
         <w:tc>
           <w:tcPr>
-            <w:tcW w:w="3199" w:type="dxa"/>
+            <w:tcW w:w="3284" w:type="dxa"/>
             <w:vAlign w:val="center"/>
           </w:tcPr>
           <w:p>
@@ -2584,7 +2629,7 @@
         </w:tc>
         <w:tc>
           <w:tcPr>
-            <w:tcW w:w="1703" w:type="dxa"/>
+            <w:tcW w:w="1618" w:type="dxa"/>
             <w:vAlign w:val="center"/>
           </w:tcPr>
           <w:p>
@@ -2610,7 +2655,7 @@
         </w:tc>
         <w:tc>
           <w:tcPr>
-            <w:tcW w:w="3199" w:type="dxa"/>
+            <w:tcW w:w="3284" w:type="dxa"/>
             <w:vAlign w:val="center"/>
           </w:tcPr>
           <w:p>
@@ -2745,7 +2790,7 @@
         </w:tc>
         <w:tc>
           <w:tcPr>
-            <w:tcW w:w="1703" w:type="dxa"/>
+            <w:tcW w:w="1618" w:type="dxa"/>
             <w:vAlign w:val="center"/>
           </w:tcPr>
           <w:p>
@@ -2772,7 +2817,7 @@
         </w:tc>
         <w:tc>
           <w:tcPr>
-            <w:tcW w:w="3199" w:type="dxa"/>
+            <w:tcW w:w="3284" w:type="dxa"/>
             <w:vAlign w:val="center"/>
           </w:tcPr>
           <w:p>
@@ -2930,7 +2975,7 @@
         </w:tc>
         <w:tc>
           <w:tcPr>
-            <w:tcW w:w="1703" w:type="dxa"/>
+            <w:tcW w:w="1618" w:type="dxa"/>
             <w:vAlign w:val="center"/>
           </w:tcPr>
           <w:p>
@@ -2957,7 +3002,7 @@
         </w:tc>
         <w:tc>
           <w:tcPr>
-            <w:tcW w:w="3199" w:type="dxa"/>
+            <w:tcW w:w="3284" w:type="dxa"/>
             <w:vAlign w:val="center"/>
           </w:tcPr>
           <w:p>
@@ -3120,7 +3165,7 @@
         </w:tc>
         <w:tc>
           <w:tcPr>
-            <w:tcW w:w="1703" w:type="dxa"/>
+            <w:tcW w:w="1618" w:type="dxa"/>
             <w:vAlign w:val="center"/>
           </w:tcPr>
           <w:p>
@@ -3147,7 +3192,7 @@
         </w:tc>
         <w:tc>
           <w:tcPr>
-            <w:tcW w:w="3199" w:type="dxa"/>
+            <w:tcW w:w="3284" w:type="dxa"/>
             <w:vAlign w:val="center"/>
           </w:tcPr>
           <w:p>
@@ -3285,7 +3330,7 @@
         </w:tc>
         <w:tc>
           <w:tcPr>
-            <w:tcW w:w="1703" w:type="dxa"/>
+            <w:tcW w:w="1618" w:type="dxa"/>
             <w:vAlign w:val="center"/>
           </w:tcPr>
           <w:p>
@@ -3311,7 +3356,7 @@
         </w:tc>
         <w:tc>
           <w:tcPr>
-            <w:tcW w:w="3199" w:type="dxa"/>
+            <w:tcW w:w="3284" w:type="dxa"/>
             <w:vAlign w:val="center"/>
           </w:tcPr>
           <w:p>
@@ -3450,7 +3495,7 @@
         </w:tc>
         <w:tc>
           <w:tcPr>
-            <w:tcW w:w="1703" w:type="dxa"/>
+            <w:tcW w:w="1618" w:type="dxa"/>
             <w:vAlign w:val="center"/>
           </w:tcPr>
           <w:p>
@@ -3477,7 +3522,7 @@
         </w:tc>
         <w:tc>
           <w:tcPr>
-            <w:tcW w:w="3199" w:type="dxa"/>
+            <w:tcW w:w="3284" w:type="dxa"/>
             <w:vAlign w:val="center"/>
           </w:tcPr>
           <w:p>
@@ -3642,7 +3687,7 @@
         </w:tc>
         <w:tc>
           <w:tcPr>
-            <w:tcW w:w="1703" w:type="dxa"/>
+            <w:tcW w:w="1618" w:type="dxa"/>
             <w:vAlign w:val="center"/>
           </w:tcPr>
           <w:p>
@@ -3662,7 +3707,7 @@
         </w:tc>
         <w:tc>
           <w:tcPr>
-            <w:tcW w:w="3199" w:type="dxa"/>
+            <w:tcW w:w="3284" w:type="dxa"/>
             <w:vAlign w:val="center"/>
           </w:tcPr>
           <w:p>
@@ -3819,7 +3864,7 @@
         </w:tc>
         <w:tc>
           <w:tcPr>
-            <w:tcW w:w="1703" w:type="dxa"/>
+            <w:tcW w:w="1618" w:type="dxa"/>
             <w:vAlign w:val="center"/>
           </w:tcPr>
           <w:p>
@@ -3839,7 +3884,7 @@
         </w:tc>
         <w:tc>
           <w:tcPr>
-            <w:tcW w:w="3199" w:type="dxa"/>
+            <w:tcW w:w="3284" w:type="dxa"/>
             <w:vAlign w:val="center"/>
           </w:tcPr>
           <w:p>
@@ -3984,7 +4029,7 @@
         </w:tc>
         <w:tc>
           <w:tcPr>
-            <w:tcW w:w="1703" w:type="dxa"/>
+            <w:tcW w:w="1618" w:type="dxa"/>
             <w:vAlign w:val="center"/>
           </w:tcPr>
           <w:p>
@@ -4017,7 +4062,7 @@
         </w:tc>
         <w:tc>
           <w:tcPr>
-            <w:tcW w:w="3199" w:type="dxa"/>
+            <w:tcW w:w="3284" w:type="dxa"/>
             <w:vAlign w:val="center"/>
           </w:tcPr>
           <w:p>
@@ -4096,7 +4141,7 @@
             <w:pPr>
               <w:jc w:val="center"/>
               <w:rPr>
-                <w:rFonts w:cstheme="minorHAnsi"/>
+                <w:rFonts w:cstheme="minorHAnsi" w:hint="cs"/>
                 <w:rtl/>
               </w:rPr>
             </w:pPr>
@@ -4107,7 +4152,7 @@
     <w:p>
       <w:pPr>
         <w:rPr>
-          <w:rFonts w:cstheme="minorHAnsi"/>
+          <w:rFonts w:cstheme="minorHAnsi" w:hint="cs"/>
           <w:rtl/>
         </w:rPr>
       </w:pPr>
@@ -4162,7 +4207,7 @@
     </w:p>
     <w:tbl>
       <w:tblPr>
-        <w:tblStyle w:val="TableGrid"/>
+        <w:tblStyle w:val="a3"/>
         <w:tblW w:w="0" w:type="auto"/>
         <w:tblLook w:val="04A0" w:firstRow="1" w:lastRow="0" w:firstColumn="1" w:lastColumn="0" w:noHBand="0" w:noVBand="1"/>
       </w:tblPr>
@@ -4434,6 +4479,18 @@
                 <w:rtl/>
               </w:rPr>
             </w:pPr>
+            <w:r>
+              <w:rPr>
+                <w:rFonts w:cstheme="minorHAnsi" w:hint="cs"/>
+              </w:rPr>
+              <w:t>C</w:t>
+            </w:r>
+            <w:r>
+              <w:rPr>
+                <w:rFonts w:cstheme="minorHAnsi"/>
+              </w:rPr>
+              <w:t>ancellation Card</w:t>
+            </w:r>
           </w:p>
         </w:tc>
         <w:tc>
@@ -4445,10 +4502,32 @@
             <w:pPr>
               <w:jc w:val="center"/>
               <w:rPr>
-                <w:rFonts w:cstheme="minorHAnsi"/>
-                <w:rtl/>
-              </w:rPr>
-            </w:pPr>
+                <w:rFonts w:cstheme="minorHAnsi" w:hint="cs"/>
+                <w:rtl/>
+                <w:lang w:eastAsia="ja-JP"/>
+              </w:rPr>
+            </w:pPr>
+            <w:r>
+              <w:rPr>
+                <w:rFonts w:cstheme="minorHAnsi"/>
+                <w:lang w:eastAsia="ja-JP"/>
+              </w:rPr>
+              <w:t xml:space="preserve">How should we save the cancelled product details, and is it </w:t>
+            </w:r>
+            <w:r>
+              <w:rPr>
+                <w:rFonts w:cstheme="minorHAnsi"/>
+                <w:lang w:eastAsia="ja-JP"/>
+              </w:rPr>
+              <w:t>related</w:t>
+            </w:r>
+            <w:r>
+              <w:rPr>
+                <w:rFonts w:cstheme="minorHAnsi"/>
+                <w:lang w:eastAsia="ja-JP"/>
+              </w:rPr>
+              <w:t xml:space="preserve"> to the Inventory Module?</w:t>
+            </w:r>
           </w:p>
         </w:tc>
       </w:tr>
@@ -4499,7 +4578,7 @@
             <w:pPr>
               <w:jc w:val="center"/>
               <w:rPr>
-                <w:rFonts w:cstheme="minorHAnsi"/>
+                <w:rFonts w:cstheme="minorHAnsi" w:hint="cs"/>
                 <w:rtl/>
               </w:rPr>
             </w:pPr>
@@ -4618,7 +4697,7 @@
     <w:p>
       <w:pPr>
         <w:rPr>
-          <w:rFonts w:cstheme="minorHAnsi"/>
+          <w:rFonts w:cstheme="minorHAnsi" w:hint="cs"/>
           <w:rtl/>
         </w:rPr>
       </w:pPr>
@@ -4661,7 +4740,7 @@
     </w:p>
     <w:tbl>
       <w:tblPr>
-        <w:tblStyle w:val="TableGrid"/>
+        <w:tblStyle w:val="a3"/>
         <w:tblW w:w="0" w:type="auto"/>
         <w:tblLook w:val="04A0" w:firstRow="1" w:lastRow="0" w:firstColumn="1" w:lastColumn="0" w:noHBand="0" w:noVBand="1"/>
       </w:tblPr>
@@ -4844,9 +4923,20 @@
               <w:jc w:val="center"/>
               <w:rPr>
                 <w:rFonts w:cstheme="minorHAnsi"/>
-                <w:rtl/>
-              </w:rPr>
-            </w:pPr>
+              </w:rPr>
+            </w:pPr>
+            <w:r>
+              <w:rPr>
+                <w:rFonts w:cstheme="minorHAnsi" w:hint="cs"/>
+              </w:rPr>
+              <w:t>V</w:t>
+            </w:r>
+            <w:r>
+              <w:rPr>
+                <w:rFonts w:cstheme="minorHAnsi"/>
+              </w:rPr>
+              <w:t>alid Shift</w:t>
+            </w:r>
           </w:p>
         </w:tc>
         <w:tc>
@@ -4858,10 +4948,31 @@
             <w:pPr>
               <w:jc w:val="center"/>
               <w:rPr>
-                <w:rFonts w:cstheme="minorHAnsi"/>
-                <w:rtl/>
-              </w:rPr>
-            </w:pPr>
+                <w:rFonts w:cstheme="minorHAnsi" w:hint="cs"/>
+                <w:rtl/>
+                <w:lang w:eastAsia="ja-JP"/>
+              </w:rPr>
+            </w:pPr>
+            <w:r>
+              <w:rPr>
+                <w:rFonts w:cstheme="minorHAnsi" w:hint="cs"/>
+              </w:rPr>
+              <w:t>A</w:t>
+            </w:r>
+            <w:r>
+              <w:rPr>
+                <w:rFonts w:cstheme="minorHAnsi" w:hint="eastAsia"/>
+                <w:lang w:eastAsia="ja-JP"/>
+              </w:rPr>
+              <w:t xml:space="preserve"> </w:t>
+            </w:r>
+            <w:r>
+              <w:rPr>
+                <w:rFonts w:cstheme="minorHAnsi"/>
+                <w:lang w:eastAsia="ja-JP"/>
+              </w:rPr>
+              <w:t>shift with more than the needed amount of employees, is also a valid shift construction.</w:t>
+            </w:r>
           </w:p>
         </w:tc>
       </w:tr>
@@ -4939,60 +5050,6 @@
                 <w:rtl/>
               </w:rPr>
               <w:t>4</w:t>
-            </w:r>
-          </w:p>
-        </w:tc>
-        <w:tc>
-          <w:tcPr>
-            <w:tcW w:w="1418" w:type="dxa"/>
-            <w:vAlign w:val="center"/>
-          </w:tcPr>
-          <w:p>
-            <w:pPr>
-              <w:jc w:val="center"/>
-              <w:rPr>
-                <w:rFonts w:cstheme="minorHAnsi"/>
-                <w:rtl/>
-              </w:rPr>
-            </w:pPr>
-          </w:p>
-        </w:tc>
-        <w:tc>
-          <w:tcPr>
-            <w:tcW w:w="6316" w:type="dxa"/>
-            <w:vAlign w:val="center"/>
-          </w:tcPr>
-          <w:p>
-            <w:pPr>
-              <w:jc w:val="center"/>
-              <w:rPr>
-                <w:rFonts w:cstheme="minorHAnsi"/>
-                <w:rtl/>
-              </w:rPr>
-            </w:pPr>
-          </w:p>
-        </w:tc>
-      </w:tr>
-      <w:tr>
-        <w:tc>
-          <w:tcPr>
-            <w:tcW w:w="562" w:type="dxa"/>
-            <w:vAlign w:val="center"/>
-          </w:tcPr>
-          <w:p>
-            <w:pPr>
-              <w:jc w:val="center"/>
-              <w:rPr>
-                <w:rFonts w:cstheme="minorHAnsi"/>
-                <w:rtl/>
-              </w:rPr>
-            </w:pPr>
-            <w:r>
-              <w:rPr>
-                <w:rFonts w:cstheme="minorHAnsi" w:hint="cs"/>
-                <w:rtl/>
-              </w:rPr>
-              <w:t>5</w:t>
             </w:r>
           </w:p>
         </w:tc>
@@ -5031,7 +5088,7 @@
     <w:p>
       <w:pPr>
         <w:rPr>
-          <w:rFonts w:cstheme="minorHAnsi"/>
+          <w:rFonts w:cstheme="minorHAnsi" w:hint="cs"/>
         </w:rPr>
       </w:pPr>
     </w:p>
@@ -5444,20 +5501,20 @@
     <w:lsdException w:name="Unresolved Mention" w:semiHidden="1" w:unhideWhenUsed="1"/>
     <w:lsdException w:name="Smart Link" w:semiHidden="1" w:unhideWhenUsed="1"/>
   </w:latentStyles>
-  <w:style w:type="paragraph" w:default="1" w:styleId="Normal">
+  <w:style w:type="paragraph" w:default="1" w:styleId="a">
     <w:name w:val="Normal"/>
     <w:qFormat/>
     <w:pPr>
       <w:bidi/>
     </w:pPr>
   </w:style>
-  <w:style w:type="character" w:default="1" w:styleId="DefaultParagraphFont">
+  <w:style w:type="character" w:default="1" w:styleId="a0">
     <w:name w:val="Default Paragraph Font"/>
     <w:uiPriority w:val="1"/>
     <w:semiHidden/>
     <w:unhideWhenUsed/>
   </w:style>
-  <w:style w:type="table" w:default="1" w:styleId="TableNormal">
+  <w:style w:type="table" w:default="1" w:styleId="a1">
     <w:name w:val="Normal Table"/>
     <w:uiPriority w:val="99"/>
     <w:semiHidden/>
@@ -5472,15 +5529,15 @@
       </w:tblCellMar>
     </w:tblPr>
   </w:style>
-  <w:style w:type="numbering" w:default="1" w:styleId="NoList">
+  <w:style w:type="numbering" w:default="1" w:styleId="a2">
     <w:name w:val="No List"/>
     <w:uiPriority w:val="99"/>
     <w:semiHidden/>
     <w:unhideWhenUsed/>
   </w:style>
-  <w:style w:type="table" w:styleId="TableGrid">
+  <w:style w:type="table" w:styleId="a3">
     <w:name w:val="Table Grid"/>
-    <w:basedOn w:val="TableNormal"/>
+    <w:basedOn w:val="a1"/>
     <w:uiPriority w:val="39"/>
     <w:rsid w:val="001E1D1D"/>
     <w:pPr>
@@ -5497,9 +5554,9 @@
       </w:tblBorders>
     </w:tblPr>
   </w:style>
-  <w:style w:type="character" w:styleId="PlaceholderText">
+  <w:style w:type="character" w:styleId="a4">
     <w:name w:val="Placeholder Text"/>
-    <w:basedOn w:val="DefaultParagraphFont"/>
+    <w:basedOn w:val="a0"/>
     <w:uiPriority w:val="99"/>
     <w:semiHidden/>
     <w:rsid w:val="00C3255D"/>
@@ -5803,4 +5860,16 @@
     </a:ext>
   </a:extLst>
 </a:theme>
+</file>
+
+<file path=customXml/item1.xml><?xml version="1.0" encoding="utf-8"?>
+<b:Sources xmlns:b="http://schemas.openxmlformats.org/officeDocument/2006/bibliography" xmlns="http://schemas.openxmlformats.org/officeDocument/2006/bibliography" SelectedStyle="\APASixthEditionOfficeOnline.xsl" StyleName="APA" Version="6"/>
+</file>
+
+<file path=customXml/itemProps1.xml><?xml version="1.0" encoding="utf-8"?>
+<ds:datastoreItem xmlns:ds="http://schemas.openxmlformats.org/officeDocument/2006/customXml" ds:itemID="{51735BCC-11B6-490C-8141-D0F0B2A5ED58}">
+  <ds:schemaRefs>
+    <ds:schemaRef ds:uri="http://schemas.openxmlformats.org/officeDocument/2006/bibliography"/>
+  </ds:schemaRefs>
+</ds:datastoreItem>
 </file>
</xml_diff>

<commit_message>
fixed UML, added JAR
</commit_message>
<xml_diff>
--- a/docs/Employees - Requirements And Questions.docx
+++ b/docs/Employees - Requirements And Questions.docx
@@ -1,6 +1,6 @@
 
 <file path=word/document.xml><?xml version="1.0" encoding="utf-8"?>
-<w:document xmlns:wpc="http://schemas.microsoft.com/office/word/2010/wordprocessingCanvas" xmlns:cx="http://schemas.microsoft.com/office/drawing/2014/chartex" xmlns:cx1="http://schemas.microsoft.com/office/drawing/2015/9/8/chartex" xmlns:cx2="http://schemas.microsoft.com/office/drawing/2015/10/21/chartex" xmlns:cx3="http://schemas.microsoft.com/office/drawing/2016/5/9/chartex" xmlns:cx4="http://schemas.microsoft.com/office/drawing/2016/5/10/chartex" xmlns:cx5="http://schemas.microsoft.com/office/drawing/2016/5/11/chartex" xmlns:cx6="http://schemas.microsoft.com/office/drawing/2016/5/12/chartex" xmlns:cx7="http://schemas.microsoft.com/office/drawing/2016/5/13/chartex" xmlns:cx8="http://schemas.microsoft.com/office/drawing/2016/5/14/chartex" xmlns:mc="http://schemas.openxmlformats.org/markup-compatibility/2006" xmlns:aink="http://schemas.microsoft.com/office/drawing/2016/ink" xmlns:am3d="http://schemas.microsoft.com/office/drawing/2017/model3d" xmlns:o="urn:schemas-microsoft-com:office:office" xmlns:oel="http://schemas.microsoft.com/office/2019/extlst" xmlns:r="http://schemas.openxmlformats.org/officeDocument/2006/relationships" xmlns:m="http://schemas.openxmlformats.org/officeDocument/2006/math" xmlns:v="urn:schemas-microsoft-com:vml" xmlns:wp14="http://schemas.microsoft.com/office/word/2010/wordprocessingDrawing" xmlns:wp="http://schemas.openxmlformats.org/drawingml/2006/wordprocessingDrawing" xmlns:w10="urn:schemas-microsoft-com:office:word" xmlns:w="http://schemas.openxmlformats.org/wordprocessingml/2006/main" xmlns:w14="http://schemas.microsoft.com/office/word/2010/wordml" xmlns:w15="http://schemas.microsoft.com/office/word/2012/wordml" xmlns:w16cex="http://schemas.microsoft.com/office/word/2018/wordml/cex" xmlns:w16cid="http://schemas.microsoft.com/office/word/2016/wordml/cid" xmlns:w16="http://schemas.microsoft.com/office/word/2018/wordml" xmlns:w16sdtdh="http://schemas.microsoft.com/office/word/2020/wordml/sdtdatahash" xmlns:w16se="http://schemas.microsoft.com/office/word/2015/wordml/symex" xmlns:wpg="http://schemas.microsoft.com/office/word/2010/wordprocessingGroup" xmlns:wpi="http://schemas.microsoft.com/office/word/2010/wordprocessingInk" xmlns:wne="http://schemas.microsoft.com/office/word/2006/wordml" xmlns:wps="http://schemas.microsoft.com/office/word/2010/wordprocessingShape" mc:Ignorable="w14 w15 w16se w16cid w16 w16cex w16sdtdh wp14">
+<w:document xmlns:wpc="http://schemas.microsoft.com/office/word/2010/wordprocessingCanvas" xmlns:cx="http://schemas.microsoft.com/office/drawing/2014/chartex" xmlns:cx1="http://schemas.microsoft.com/office/drawing/2015/9/8/chartex" xmlns:cx2="http://schemas.microsoft.com/office/drawing/2015/10/21/chartex" xmlns:cx3="http://schemas.microsoft.com/office/drawing/2016/5/9/chartex" xmlns:cx4="http://schemas.microsoft.com/office/drawing/2016/5/10/chartex" xmlns:cx5="http://schemas.microsoft.com/office/drawing/2016/5/11/chartex" xmlns:cx6="http://schemas.microsoft.com/office/drawing/2016/5/12/chartex" xmlns:cx7="http://schemas.microsoft.com/office/drawing/2016/5/13/chartex" xmlns:cx8="http://schemas.microsoft.com/office/drawing/2016/5/14/chartex" xmlns:mc="http://schemas.openxmlformats.org/markup-compatibility/2006" xmlns:aink="http://schemas.microsoft.com/office/drawing/2016/ink" xmlns:am3d="http://schemas.microsoft.com/office/drawing/2017/model3d" xmlns:o="urn:schemas-microsoft-com:office:office" xmlns:oel="http://schemas.microsoft.com/office/2019/extlst" xmlns:r="http://schemas.openxmlformats.org/officeDocument/2006/relationships" xmlns:m="http://schemas.openxmlformats.org/officeDocument/2006/math" xmlns:v="urn:schemas-microsoft-com:vml" xmlns:wp14="http://schemas.microsoft.com/office/word/2010/wordprocessingDrawing" xmlns:wp="http://schemas.openxmlformats.org/drawingml/2006/wordprocessingDrawing" xmlns:w10="urn:schemas-microsoft-com:office:word" xmlns:w="http://schemas.openxmlformats.org/wordprocessingml/2006/main" xmlns:w14="http://schemas.microsoft.com/office/word/2010/wordml" xmlns:w15="http://schemas.microsoft.com/office/word/2012/wordml" xmlns:w16cex="http://schemas.microsoft.com/office/word/2018/wordml/cex" xmlns:w16cid="http://schemas.microsoft.com/office/word/2016/wordml/cid" xmlns:w16="http://schemas.microsoft.com/office/word/2018/wordml" xmlns:w16du="http://schemas.microsoft.com/office/word/2023/wordml/word16du" xmlns:w16sdtdh="http://schemas.microsoft.com/office/word/2020/wordml/sdtdatahash" xmlns:w16se="http://schemas.microsoft.com/office/word/2015/wordml/symex" xmlns:wpg="http://schemas.microsoft.com/office/word/2010/wordprocessingGroup" xmlns:wpi="http://schemas.microsoft.com/office/word/2010/wordprocessingInk" xmlns:wne="http://schemas.microsoft.com/office/word/2006/wordml" xmlns:wps="http://schemas.microsoft.com/office/word/2010/wordprocessingShape" mc:Ignorable="w14 w15 w16se w16cid w16 w16cex w16sdtdh wp14">
   <w:body>
     <w:p>
       <w:pPr>
@@ -237,7 +237,7 @@
             <w:pPr>
               <w:jc w:val="center"/>
               <w:rPr>
-                <w:rFonts w:cstheme="minorHAnsi"/>
+                <w:rFonts w:cstheme="minorHAnsi" w:hint="cs"/>
                 <w:rtl/>
               </w:rPr>
             </w:pPr>
@@ -1085,7 +1085,21 @@
               <w:rPr>
                 <w:rFonts w:cstheme="minorHAnsi"/>
               </w:rPr>
-              <w:t>The system will Identify the following as illegal shift scheduling: an employee working more than two shifts a day, an employee working more than 6 days a week, an employee signed up for a shift on a day that the branch is closed,___.</w:t>
+              <w:t xml:space="preserve">The system will Identify the following as illegal shift scheduling: an employee working more than two shifts a day, an employee working more than 6 days a week, an employee signed up for a shift on a day that the branch is </w:t>
+            </w:r>
+            <w:proofErr w:type="gramStart"/>
+            <w:r>
+              <w:rPr>
+                <w:rFonts w:cstheme="minorHAnsi"/>
+              </w:rPr>
+              <w:t>closed,_</w:t>
+            </w:r>
+            <w:proofErr w:type="gramEnd"/>
+            <w:r>
+              <w:rPr>
+                <w:rFonts w:cstheme="minorHAnsi"/>
+              </w:rPr>
+              <w:t>__.</w:t>
             </w:r>
           </w:p>
         </w:tc>
@@ -1119,7 +1133,7 @@
             <w:pPr>
               <w:jc w:val="center"/>
               <w:rPr>
-                <w:rFonts w:cstheme="minorHAnsi" w:hint="cs"/>
+                <w:rFonts w:cstheme="minorHAnsi"/>
                 <w:rtl/>
               </w:rPr>
             </w:pPr>
@@ -1234,7 +1248,21 @@
               <w:rPr>
                 <w:rFonts w:cstheme="minorHAnsi"/>
               </w:rPr>
-              <w:t>The system will register users with a username and password for each user, with a unique username to each.(Inferred)</w:t>
+              <w:t xml:space="preserve">The system will register users with a username and password for each user, with a unique username to </w:t>
+            </w:r>
+            <w:proofErr w:type="gramStart"/>
+            <w:r>
+              <w:rPr>
+                <w:rFonts w:cstheme="minorHAnsi"/>
+              </w:rPr>
+              <w:t>each.(</w:t>
+            </w:r>
+            <w:proofErr w:type="gramEnd"/>
+            <w:r>
+              <w:rPr>
+                <w:rFonts w:cstheme="minorHAnsi"/>
+              </w:rPr>
+              <w:t>Inferred)</w:t>
             </w:r>
           </w:p>
         </w:tc>
@@ -1376,7 +1404,21 @@
               <w:rPr>
                 <w:rFonts w:cstheme="minorHAnsi"/>
               </w:rPr>
-              <w:t>The system will Identify each user as a certain employee in the company.(Inferred)</w:t>
+              <w:t xml:space="preserve">The system will Identify each user as a certain employee in the </w:t>
+            </w:r>
+            <w:proofErr w:type="gramStart"/>
+            <w:r>
+              <w:rPr>
+                <w:rFonts w:cstheme="minorHAnsi"/>
+              </w:rPr>
+              <w:t>company.(</w:t>
+            </w:r>
+            <w:proofErr w:type="gramEnd"/>
+            <w:r>
+              <w:rPr>
+                <w:rFonts w:cstheme="minorHAnsi"/>
+              </w:rPr>
+              <w:t>Inferred)</w:t>
             </w:r>
           </w:p>
         </w:tc>
@@ -1806,7 +1848,7 @@
             <w:pPr>
               <w:jc w:val="center"/>
               <w:rPr>
-                <w:rFonts w:cstheme="minorHAnsi" w:hint="cs"/>
+                <w:rFonts w:cstheme="minorHAnsi"/>
                 <w:rtl/>
                 <w:lang w:eastAsia="ja-JP"/>
               </w:rPr>
@@ -2027,7 +2069,23 @@
                 <w:rFonts w:cstheme="minorHAnsi"/>
                 <w:lang w:eastAsia="ja-JP"/>
               </w:rPr>
-              <w:t xml:space="preserve"> to specify the work days and shift hours</w:t>
+              <w:t xml:space="preserve"> to specify the </w:t>
+            </w:r>
+            <w:proofErr w:type="gramStart"/>
+            <w:r>
+              <w:rPr>
+                <w:rFonts w:cstheme="minorHAnsi"/>
+                <w:lang w:eastAsia="ja-JP"/>
+              </w:rPr>
+              <w:t>work days</w:t>
+            </w:r>
+            <w:proofErr w:type="gramEnd"/>
+            <w:r>
+              <w:rPr>
+                <w:rFonts w:cstheme="minorHAnsi"/>
+                <w:lang w:eastAsia="ja-JP"/>
+              </w:rPr>
+              <w:t xml:space="preserve"> and shift hours</w:t>
             </w:r>
             <w:r>
               <w:rPr>
@@ -2675,7 +2733,21 @@
               <w:rPr>
                 <w:rFonts w:cstheme="minorHAnsi"/>
               </w:rPr>
-              <w:t>or every product cancellation at the register, the system should save the following cancellation details: cancelled product id, cancelling employee id, date and time of cancellation, in order to track the activity of the shift workers.</w:t>
+              <w:t xml:space="preserve">or every product cancellation at the register, the system should save the following cancellation details: cancelled product id, cancelling employee id, </w:t>
+            </w:r>
+            <w:proofErr w:type="gramStart"/>
+            <w:r>
+              <w:rPr>
+                <w:rFonts w:cstheme="minorHAnsi"/>
+              </w:rPr>
+              <w:t>date</w:t>
+            </w:r>
+            <w:proofErr w:type="gramEnd"/>
+            <w:r>
+              <w:rPr>
+                <w:rFonts w:cstheme="minorHAnsi"/>
+              </w:rPr>
+              <w:t xml:space="preserve"> and time of cancellation, in order to track the activity of the shift workers.</w:t>
             </w:r>
           </w:p>
         </w:tc>
@@ -2982,10 +3054,16 @@
             <w:pPr>
               <w:jc w:val="center"/>
               <w:rPr>
-                <w:rFonts w:cstheme="minorHAnsi"/>
-                <w:rtl/>
-              </w:rPr>
-            </w:pPr>
+                <w:rFonts w:cstheme="minorHAnsi" w:hint="cs"/>
+                <w:rtl/>
+              </w:rPr>
+            </w:pPr>
+            <w:r>
+              <w:rPr>
+                <w:rFonts w:cstheme="minorHAnsi"/>
+              </w:rPr>
+              <w:t>Non-</w:t>
+            </w:r>
             <w:r>
               <w:rPr>
                 <w:rFonts w:cstheme="minorHAnsi" w:hint="cs"/>
@@ -3206,7 +3284,21 @@
               <w:rPr>
                 <w:rFonts w:cstheme="minorHAnsi"/>
               </w:rPr>
-              <w:t>The system should support managing a number of different branches, each branch should have an HR manager and should be able to manage its employees and shifts</w:t>
+              <w:t xml:space="preserve">The system should support managing </w:t>
+            </w:r>
+            <w:proofErr w:type="gramStart"/>
+            <w:r>
+              <w:rPr>
+                <w:rFonts w:cstheme="minorHAnsi"/>
+              </w:rPr>
+              <w:t>a number of</w:t>
+            </w:r>
+            <w:proofErr w:type="gramEnd"/>
+            <w:r>
+              <w:rPr>
+                <w:rFonts w:cstheme="minorHAnsi"/>
+              </w:rPr>
+              <w:t xml:space="preserve"> different branches, each branch should have an HR manager and should be able to manage its employees and shifts</w:t>
             </w:r>
             <w:r>
               <w:rPr>
@@ -4141,7 +4233,7 @@
             <w:pPr>
               <w:jc w:val="center"/>
               <w:rPr>
-                <w:rFonts w:cstheme="minorHAnsi" w:hint="cs"/>
+                <w:rFonts w:cstheme="minorHAnsi"/>
                 <w:rtl/>
               </w:rPr>
             </w:pPr>
@@ -4152,7 +4244,7 @@
     <w:p>
       <w:pPr>
         <w:rPr>
-          <w:rFonts w:cstheme="minorHAnsi" w:hint="cs"/>
+          <w:rFonts w:cstheme="minorHAnsi"/>
           <w:rtl/>
         </w:rPr>
       </w:pPr>
@@ -4502,7 +4594,7 @@
             <w:pPr>
               <w:jc w:val="center"/>
               <w:rPr>
-                <w:rFonts w:cstheme="minorHAnsi" w:hint="cs"/>
+                <w:rFonts w:cstheme="minorHAnsi"/>
                 <w:rtl/>
                 <w:lang w:eastAsia="ja-JP"/>
               </w:rPr>
@@ -4578,7 +4670,7 @@
             <w:pPr>
               <w:jc w:val="center"/>
               <w:rPr>
-                <w:rFonts w:cstheme="minorHAnsi" w:hint="cs"/>
+                <w:rFonts w:cstheme="minorHAnsi"/>
                 <w:rtl/>
               </w:rPr>
             </w:pPr>
@@ -4697,7 +4789,7 @@
     <w:p>
       <w:pPr>
         <w:rPr>
-          <w:rFonts w:cstheme="minorHAnsi" w:hint="cs"/>
+          <w:rFonts w:cstheme="minorHAnsi"/>
           <w:rtl/>
         </w:rPr>
       </w:pPr>
@@ -4948,7 +5040,7 @@
             <w:pPr>
               <w:jc w:val="center"/>
               <w:rPr>
-                <w:rFonts w:cstheme="minorHAnsi" w:hint="cs"/>
+                <w:rFonts w:cstheme="minorHAnsi"/>
                 <w:rtl/>
                 <w:lang w:eastAsia="ja-JP"/>
               </w:rPr>
@@ -4971,7 +5063,23 @@
                 <w:rFonts w:cstheme="minorHAnsi"/>
                 <w:lang w:eastAsia="ja-JP"/>
               </w:rPr>
-              <w:t>shift with more than the needed amount of employees, is also a valid shift construction.</w:t>
+              <w:t xml:space="preserve">shift with more than the needed </w:t>
+            </w:r>
+            <w:proofErr w:type="gramStart"/>
+            <w:r>
+              <w:rPr>
+                <w:rFonts w:cstheme="minorHAnsi"/>
+                <w:lang w:eastAsia="ja-JP"/>
+              </w:rPr>
+              <w:t>amount</w:t>
+            </w:r>
+            <w:proofErr w:type="gramEnd"/>
+            <w:r>
+              <w:rPr>
+                <w:rFonts w:cstheme="minorHAnsi"/>
+                <w:lang w:eastAsia="ja-JP"/>
+              </w:rPr>
+              <w:t xml:space="preserve"> of employees, is also a valid shift construction.</w:t>
             </w:r>
           </w:p>
         </w:tc>
@@ -5088,7 +5196,7 @@
     <w:p>
       <w:pPr>
         <w:rPr>
-          <w:rFonts w:cstheme="minorHAnsi" w:hint="cs"/>
+          <w:rFonts w:cstheme="minorHAnsi"/>
         </w:rPr>
       </w:pPr>
     </w:p>

</xml_diff>